<commit_message>
Incluidos más bugs intencionales
</commit_message>
<xml_diff>
--- a/Intentional bugs - Rafa.docx
+++ b/Intentional bugs - Rafa.docx
@@ -866,20 +866,10 @@
       </w:r>
     </w:p>
     <w:p>
-      <w:pPr>
-        <w:pStyle w:val="Notes"/>
-      </w:pPr>
-      <w:r>
-        <w:t>Comment on whether the tester found this bug or not.</w:t>
-      </w:r>
-      <w:r>
-        <w:t xml:space="preserve"> For instance, “The tester reported on this error, but he didn’t mention the phone numbers that he entered”.</w:t>
-      </w:r>
-      <w:r>
-        <w:t xml:space="preserve"> </w:t>
+      <w:r>
+        <w:t>The testers found this bug.</w:t>
       </w:r>
     </w:p>
-    <w:p/>
     <w:p>
       <w:pPr>
         <w:pStyle w:val="Ttulo1"/>
@@ -912,26 +902,140 @@
       <w:r>
         <w:t>a message is sent, only one recipient receives it.</w:t>
       </w:r>
+    </w:p>
+    <w:p>
+      <w:pPr>
+        <w:pStyle w:val="Subttulo"/>
+      </w:pPr>
+      <w:r>
+        <w:t>Results</w:t>
+      </w:r>
+    </w:p>
+    <w:p>
+      <w:r>
+        <w:t>The testers did not find this bug.</w:t>
+      </w:r>
       <w:bookmarkStart w:id="1" w:name="_GoBack"/>
       <w:bookmarkEnd w:id="1"/>
     </w:p>
     <w:p>
       <w:pPr>
-        <w:pStyle w:val="Subttulo"/>
+        <w:pStyle w:val="Ttulo1"/>
       </w:pPr>
       <w:r>
-        <w:t>Results</w:t>
+        <w:t>Bug in use case 29: Create a message</w:t>
       </w:r>
     </w:p>
     <w:p>
       <w:pPr>
-        <w:pStyle w:val="Notes"/>
+        <w:pStyle w:val="Subttulo"/>
       </w:pPr>
       <w:r>
-        <w:t xml:space="preserve">Comment on whether the tester found this bug or not. For instance, “The tester reported on this error, but he didn’t mention the phone numbers that he entered”. </w:t>
+        <w:t>Description</w:t>
       </w:r>
     </w:p>
-    <w:p/>
+    <w:p>
+      <w:r>
+        <w:t xml:space="preserve">When </w:t>
+      </w:r>
+      <w:r>
+        <w:t xml:space="preserve">no recipient is </w:t>
+      </w:r>
+      <w:proofErr w:type="gramStart"/>
+      <w:r>
+        <w:t>chosen</w:t>
+      </w:r>
+      <w:proofErr w:type="gramEnd"/>
+      <w:r>
+        <w:t xml:space="preserve"> and the user tries to save the message an HTTP 500 error is shown</w:t>
+      </w:r>
+      <w:r>
+        <w:t>.</w:t>
+      </w:r>
+    </w:p>
+    <w:p>
+      <w:pPr>
+        <w:pStyle w:val="Subttulo"/>
+      </w:pPr>
+      <w:r>
+        <w:t>Results</w:t>
+      </w:r>
+    </w:p>
+    <w:p>
+      <w:r>
+        <w:t>The testers</w:t>
+      </w:r>
+      <w:r>
+        <w:t xml:space="preserve"> found this bug</w:t>
+      </w:r>
+      <w:r>
+        <w:t>.</w:t>
+      </w:r>
+    </w:p>
+    <w:p>
+      <w:pPr>
+        <w:pStyle w:val="Ttulo1"/>
+      </w:pPr>
+      <w:r>
+        <w:t xml:space="preserve">Bug in use case </w:t>
+      </w:r>
+      <w:r>
+        <w:t>31</w:t>
+      </w:r>
+      <w:r>
+        <w:t xml:space="preserve">: </w:t>
+      </w:r>
+      <w:r>
+        <w:t>Delet</w:t>
+      </w:r>
+      <w:r>
+        <w:t>e a message</w:t>
+      </w:r>
+    </w:p>
+    <w:p>
+      <w:pPr>
+        <w:pStyle w:val="Subttulo"/>
+      </w:pPr>
+      <w:r>
+        <w:t>Description</w:t>
+      </w:r>
+    </w:p>
+    <w:p>
+      <w:r>
+        <w:t xml:space="preserve">When </w:t>
+      </w:r>
+      <w:r>
+        <w:t>the last message of a folder is deleted (that is, when a folder is empty)</w:t>
+      </w:r>
+      <w:r>
+        <w:t xml:space="preserve">, </w:t>
+      </w:r>
+      <w:r>
+        <w:t>a “Forbidden” message is shown</w:t>
+      </w:r>
+      <w:r>
+        <w:t>.</w:t>
+      </w:r>
+    </w:p>
+    <w:p>
+      <w:pPr>
+        <w:pStyle w:val="Subttulo"/>
+      </w:pPr>
+      <w:r>
+        <w:t>Results</w:t>
+      </w:r>
+    </w:p>
+    <w:p>
+      <w:r>
+        <w:t xml:space="preserve">The testers </w:t>
+      </w:r>
+      <w:r>
+        <w:t>found</w:t>
+      </w:r>
+      <w:r>
+        <w:t xml:space="preserve"> this bug.</w:t>
+      </w:r>
+    </w:p>
     <w:p/>
     <w:sectPr>
       <w:pgSz w:w="11906" w:h="16838"/>
@@ -3041,7 +3145,7 @@
 </file>
 
 <file path=customXml/itemProps1.xml><?xml version="1.0" encoding="utf-8"?>
-<ds:datastoreItem xmlns:ds="http://schemas.openxmlformats.org/officeDocument/2006/customXml" ds:itemID="{F532E27B-9D1C-42A0-8182-E2B73C80ACC2}">
+<ds:datastoreItem xmlns:ds="http://schemas.openxmlformats.org/officeDocument/2006/customXml" ds:itemID="{2407EAE5-B7E9-4F8A-9B2A-072AE2AD8908}">
   <ds:schemaRefs>
     <ds:schemaRef ds:uri="http://schemas.openxmlformats.org/officeDocument/2006/bibliography"/>
   </ds:schemaRefs>

</xml_diff>